<commit_message>
Updated documentation for empty row error
</commit_message>
<xml_diff>
--- a/Split Transaction Instructions.docx
+++ b/Split Transaction Instructions.docx
@@ -298,6 +298,15 @@
         </w:rPr>
         <w:t xml:space="preserve">s only. </w:t>
       </w:r>
+      <w:r>
+        <w:rPr>
+          <w:sz w:val="24"/>
+          <w:szCs w:val="24"/>
+        </w:rPr>
+        <w:t xml:space="preserve">An important note to watch for at this step. If you try to pull in an excel file that has the first row empty IDEA will crash. This is a bug with IDEA that we have not resolved yet. If this happens go into the excel file and remove that first row. </w:t>
+      </w:r>
+      <w:bookmarkStart w:id="0" w:name="_GoBack"/>
+      <w:bookmarkEnd w:id="0"/>
     </w:p>
     <w:p>
       <w:pPr>
@@ -313,6 +322,7 @@
         <w:rPr>
           <w:noProof/>
         </w:rPr>
+        <w:lastRenderedPageBreak/>
         <w:drawing>
           <wp:inline distT="0" distB="0" distL="0" distR="0" wp14:anchorId="7DC6E3D4" wp14:editId="391C0DB8">
             <wp:extent cx="3405108" cy="1973580"/>
@@ -368,7 +378,6 @@
           <w:sz w:val="24"/>
           <w:szCs w:val="24"/>
         </w:rPr>
-        <w:lastRenderedPageBreak/>
         <w:t xml:space="preserve">Next you will enter a date rang that your audit will filter through. In this dialog box </w:t>
       </w:r>
       <w:r>
@@ -468,8 +477,6 @@
         </w:rPr>
         <w:t xml:space="preserve"> enter a start date and end date. What this will do is filter the new database so you only have results between those dates. </w:t>
       </w:r>
-      <w:bookmarkStart w:id="0" w:name="_GoBack"/>
-      <w:bookmarkEnd w:id="0"/>
     </w:p>
     <w:p>
       <w:pPr>

</xml_diff>